<commit_message>
Project 3 cloud front
</commit_message>
<xml_diff>
--- a/Project Raw files/Project Give Your Application Auto-Deploy Superpowers.docx
+++ b/Project Raw files/Project Give Your Application Auto-Deploy Superpowers.docx
@@ -630,10 +630,10 @@
         </w:rPr>
         <w:lastRenderedPageBreak/>
         <w:drawing>
-          <wp:inline distT="0" distB="0" distL="0" distR="0" wp14:anchorId="5A4217DE" wp14:editId="5F877973">
-            <wp:extent cx="5758815" cy="2857500"/>
-            <wp:effectExtent l="0" t="0" r="0" b="0"/>
-            <wp:docPr id="7" name="Picture 7"/>
+          <wp:inline distT="0" distB="0" distL="0" distR="0" wp14:anchorId="7F87006E" wp14:editId="1536A7AC">
+            <wp:extent cx="5747385" cy="2775585"/>
+            <wp:effectExtent l="0" t="0" r="5715" b="5715"/>
+            <wp:docPr id="17" name="Picture 17"/>
             <wp:cNvGraphicFramePr>
               <a:graphicFrameLocks xmlns:a="http://schemas.openxmlformats.org/drawingml/2006/main" noChangeAspect="1"/>
             </wp:cNvGraphicFramePr>
@@ -641,7 +641,7 @@
               <a:graphicData uri="http://schemas.openxmlformats.org/drawingml/2006/picture">
                 <pic:pic xmlns:pic="http://schemas.openxmlformats.org/drawingml/2006/picture">
                   <pic:nvPicPr>
-                    <pic:cNvPr id="0" name="Picture 7"/>
+                    <pic:cNvPr id="0" name="Picture 3"/>
                     <pic:cNvPicPr>
                       <a:picLocks noChangeAspect="1" noChangeArrowheads="1"/>
                     </pic:cNvPicPr>
@@ -662,7 +662,7 @@
                   <pic:spPr bwMode="auto">
                     <a:xfrm>
                       <a:off x="0" y="0"/>
-                      <a:ext cx="5758815" cy="2857500"/>
+                      <a:ext cx="5747385" cy="2775585"/>
                     </a:xfrm>
                     <a:prstGeom prst="rect">
                       <a:avLst/>
@@ -797,10 +797,10 @@
         </w:rPr>
         <w:lastRenderedPageBreak/>
         <w:drawing>
-          <wp:inline distT="0" distB="0" distL="0" distR="0" wp14:anchorId="78C9A1DD" wp14:editId="227A6B8A">
-            <wp:extent cx="5747385" cy="2661285"/>
-            <wp:effectExtent l="0" t="0" r="5715" b="5715"/>
-            <wp:docPr id="9" name="Picture 9" descr="Text&#10;&#10;Description automatically generated"/>
+          <wp:inline distT="0" distB="0" distL="0" distR="0" wp14:anchorId="622D914B" wp14:editId="72184963">
+            <wp:extent cx="5742940" cy="2799080"/>
+            <wp:effectExtent l="0" t="0" r="0" b="1270"/>
+            <wp:docPr id="21" name="Picture 21"/>
             <wp:cNvGraphicFramePr>
               <a:graphicFrameLocks xmlns:a="http://schemas.openxmlformats.org/drawingml/2006/main" noChangeAspect="1"/>
             </wp:cNvGraphicFramePr>
@@ -808,7 +808,7 @@
               <a:graphicData uri="http://schemas.openxmlformats.org/drawingml/2006/picture">
                 <pic:pic xmlns:pic="http://schemas.openxmlformats.org/drawingml/2006/picture">
                   <pic:nvPicPr>
-                    <pic:cNvPr id="9" name="Picture 9" descr="Text&#10;&#10;Description automatically generated"/>
+                    <pic:cNvPr id="0" name="Picture 7"/>
                     <pic:cNvPicPr>
                       <a:picLocks noChangeAspect="1" noChangeArrowheads="1"/>
                     </pic:cNvPicPr>
@@ -829,7 +829,7 @@
                   <pic:spPr bwMode="auto">
                     <a:xfrm>
                       <a:off x="0" y="0"/>
-                      <a:ext cx="5747385" cy="2661285"/>
+                      <a:ext cx="5742940" cy="2799080"/>
                     </a:xfrm>
                     <a:prstGeom prst="rect">
                       <a:avLst/>
@@ -845,6 +845,13 @@
           </wp:inline>
         </w:drawing>
       </w:r>
+    </w:p>
+    <w:p>
+      <w:pPr>
+        <w:rPr>
+          <w:lang w:val="en-US"/>
+        </w:rPr>
+      </w:pPr>
     </w:p>
     <w:p>
       <w:pPr>
@@ -964,10 +971,10 @@
         </w:rPr>
         <w:lastRenderedPageBreak/>
         <w:drawing>
-          <wp:inline distT="0" distB="0" distL="0" distR="0" wp14:anchorId="7EDB1D28" wp14:editId="49F5F1BC">
-            <wp:extent cx="5749925" cy="2708275"/>
-            <wp:effectExtent l="0" t="0" r="3175" b="0"/>
-            <wp:docPr id="11" name="Picture 11"/>
+          <wp:inline distT="0" distB="0" distL="0" distR="0" wp14:anchorId="7151A9CE" wp14:editId="15B9308F">
+            <wp:extent cx="4828674" cy="2377333"/>
+            <wp:effectExtent l="0" t="0" r="0" b="4445"/>
+            <wp:docPr id="24" name="Picture 24"/>
             <wp:cNvGraphicFramePr>
               <a:graphicFrameLocks xmlns:a="http://schemas.openxmlformats.org/drawingml/2006/main" noChangeAspect="1"/>
             </wp:cNvGraphicFramePr>
@@ -975,7 +982,7 @@
               <a:graphicData uri="http://schemas.openxmlformats.org/drawingml/2006/picture">
                 <pic:pic xmlns:pic="http://schemas.openxmlformats.org/drawingml/2006/picture">
                   <pic:nvPicPr>
-                    <pic:cNvPr id="0" name="Picture 11"/>
+                    <pic:cNvPr id="0" name="Picture 10"/>
                     <pic:cNvPicPr>
                       <a:picLocks noChangeAspect="1" noChangeArrowheads="1"/>
                     </pic:cNvPicPr>
@@ -996,7 +1003,7 @@
                   <pic:spPr bwMode="auto">
                     <a:xfrm>
                       <a:off x="0" y="0"/>
-                      <a:ext cx="5749925" cy="2708275"/>
+                      <a:ext cx="4839779" cy="2382800"/>
                     </a:xfrm>
                     <a:prstGeom prst="rect">
                       <a:avLst/>
@@ -1015,32 +1022,6 @@
     </w:p>
     <w:p>
       <w:pPr>
-        <w:pStyle w:val="ListParagraph"/>
-        <w:numPr>
-          <w:ilvl w:val="0"/>
-          <w:numId w:val="1"/>
-        </w:numPr>
-        <w:rPr>
-          <w:lang w:val="en-US"/>
-        </w:rPr>
-      </w:pPr>
-      <w:r>
-        <w:rPr>
-          <w:lang w:val="en-US"/>
-        </w:rPr>
-        <w:t>Provide a screenshot of an alert that was sent by Prometheus. [SCREENSHOT12]</w:t>
-      </w:r>
-    </w:p>
-    <w:p>
-      <w:pPr>
-        <w:pStyle w:val="ListParagraph"/>
-        <w:rPr>
-          <w:lang w:val="en-US"/>
-        </w:rPr>
-      </w:pPr>
-    </w:p>
-    <w:p>
-      <w:pPr>
         <w:rPr>
           <w:lang w:val="en-US"/>
         </w:rPr>
@@ -1051,10 +1032,10 @@
           <w:lang w:val="en-US"/>
         </w:rPr>
         <w:drawing>
-          <wp:inline distT="0" distB="0" distL="0" distR="0" wp14:anchorId="1444A72C" wp14:editId="4CF83145">
-            <wp:extent cx="5759450" cy="1864360"/>
-            <wp:effectExtent l="0" t="0" r="0" b="2540"/>
-            <wp:docPr id="15" name="Picture 15"/>
+          <wp:inline distT="0" distB="0" distL="0" distR="0" wp14:anchorId="326F2F48" wp14:editId="3F1D1E8B">
+            <wp:extent cx="4696326" cy="2444805"/>
+            <wp:effectExtent l="0" t="0" r="9525" b="0"/>
+            <wp:docPr id="25" name="Picture 25"/>
             <wp:cNvGraphicFramePr>
               <a:graphicFrameLocks xmlns:a="http://schemas.openxmlformats.org/drawingml/2006/main" noChangeAspect="1"/>
             </wp:cNvGraphicFramePr>
@@ -1062,7 +1043,7 @@
               <a:graphicData uri="http://schemas.openxmlformats.org/drawingml/2006/picture">
                 <pic:pic xmlns:pic="http://schemas.openxmlformats.org/drawingml/2006/picture">
                   <pic:nvPicPr>
-                    <pic:cNvPr id="0" name="Picture 15"/>
+                    <pic:cNvPr id="0" name="Picture 11"/>
                     <pic:cNvPicPr>
                       <a:picLocks noChangeAspect="1" noChangeArrowheads="1"/>
                     </pic:cNvPicPr>
@@ -1083,7 +1064,7 @@
                   <pic:spPr bwMode="auto">
                     <a:xfrm>
                       <a:off x="0" y="0"/>
-                      <a:ext cx="5759450" cy="1864360"/>
+                      <a:ext cx="4700744" cy="2447105"/>
                     </a:xfrm>
                     <a:prstGeom prst="rect">
                       <a:avLst/>
@@ -1106,41 +1087,16 @@
           <w:lang w:val="en-US"/>
         </w:rPr>
       </w:pPr>
-    </w:p>
-    <w:p>
-      <w:pPr>
-        <w:pStyle w:val="ListParagraph"/>
-        <w:numPr>
-          <w:ilvl w:val="0"/>
-          <w:numId w:val="1"/>
-        </w:numPr>
-        <w:rPr>
-          <w:lang w:val="en-US"/>
-        </w:rPr>
-      </w:pPr>
-      <w:r>
-        <w:rPr>
-          <w:lang w:val="en-US"/>
-        </w:rPr>
-        <w:t>Provide a screenshot showing the evidence of deployed and functioning front-end application in CloudFront (aka, your production front-end). [URL03_SCREENSHOT]</w:t>
-      </w:r>
-    </w:p>
-    <w:p>
-      <w:pPr>
-        <w:rPr>
-          <w:lang w:val="en-US"/>
-        </w:rPr>
-      </w:pPr>
       <w:r>
         <w:rPr>
           <w:noProof/>
           <w:lang w:val="en-US"/>
         </w:rPr>
         <w:drawing>
-          <wp:inline distT="0" distB="0" distL="0" distR="0" wp14:anchorId="51D0D9F3" wp14:editId="5B163254">
-            <wp:extent cx="5749925" cy="2327275"/>
-            <wp:effectExtent l="0" t="0" r="3175" b="0"/>
-            <wp:docPr id="13" name="Picture 13" descr="Graphical user interface, text, application&#10;&#10;Description automatically generated"/>
+          <wp:inline distT="0" distB="0" distL="0" distR="0" wp14:anchorId="22F0DA29" wp14:editId="3E71AEE0">
+            <wp:extent cx="4479758" cy="2213434"/>
+            <wp:effectExtent l="0" t="0" r="0" b="0"/>
+            <wp:docPr id="26" name="Picture 26"/>
             <wp:cNvGraphicFramePr>
               <a:graphicFrameLocks xmlns:a="http://schemas.openxmlformats.org/drawingml/2006/main" noChangeAspect="1"/>
             </wp:cNvGraphicFramePr>
@@ -1148,7 +1104,7 @@
               <a:graphicData uri="http://schemas.openxmlformats.org/drawingml/2006/picture">
                 <pic:pic xmlns:pic="http://schemas.openxmlformats.org/drawingml/2006/picture">
                   <pic:nvPicPr>
-                    <pic:cNvPr id="13" name="Picture 13" descr="Graphical user interface, text, application&#10;&#10;Description automatically generated"/>
+                    <pic:cNvPr id="0" name="Picture 12"/>
                     <pic:cNvPicPr>
                       <a:picLocks noChangeAspect="1" noChangeArrowheads="1"/>
                     </pic:cNvPicPr>
@@ -1169,7 +1125,7 @@
                   <pic:spPr bwMode="auto">
                     <a:xfrm>
                       <a:off x="0" y="0"/>
-                      <a:ext cx="5749925" cy="2327275"/>
+                      <a:ext cx="4494699" cy="2220817"/>
                     </a:xfrm>
                     <a:prstGeom prst="rect">
                       <a:avLst/>
@@ -1188,6 +1144,13 @@
     </w:p>
     <w:p>
       <w:pPr>
+        <w:rPr>
+          <w:lang w:val="en-US"/>
+        </w:rPr>
+      </w:pPr>
+    </w:p>
+    <w:p>
+      <w:pPr>
         <w:pStyle w:val="ListParagraph"/>
         <w:numPr>
           <w:ilvl w:val="0"/>
@@ -1201,7 +1164,7 @@
         <w:rPr>
           <w:lang w:val="en-US"/>
         </w:rPr>
-        <w:t>Provide a screenshot showing the evidence of a healthy backend application. The backend endpoint status should show a healthy response. [URL04_SCREENSHOT]</w:t>
+        <w:t>Provide a screenshot of an alert that was sent by Prometheus. [SCREENSHOT12]</w:t>
       </w:r>
     </w:p>
     <w:p>
@@ -1221,13 +1184,13 @@
       <w:r>
         <w:rPr>
           <w:noProof/>
-          <w:lang w:val="en-US"/>
-        </w:rPr>
+        </w:rPr>
+        <w:lastRenderedPageBreak/>
         <w:drawing>
-          <wp:inline distT="0" distB="0" distL="0" distR="0" wp14:anchorId="71B1105C" wp14:editId="3AAD8586">
-            <wp:extent cx="5756275" cy="2071370"/>
-            <wp:effectExtent l="0" t="0" r="0" b="5080"/>
-            <wp:docPr id="12" name="Picture 12" descr="Graphical user interface, application&#10;&#10;Description automatically generated"/>
+          <wp:inline distT="0" distB="0" distL="0" distR="0" wp14:anchorId="0F8B4FD7" wp14:editId="3F149686">
+            <wp:extent cx="5755005" cy="2847340"/>
+            <wp:effectExtent l="0" t="0" r="0" b="0"/>
+            <wp:docPr id="7" name="Picture 7"/>
             <wp:cNvGraphicFramePr>
               <a:graphicFrameLocks xmlns:a="http://schemas.openxmlformats.org/drawingml/2006/main" noChangeAspect="1"/>
             </wp:cNvGraphicFramePr>
@@ -1235,7 +1198,7 @@
               <a:graphicData uri="http://schemas.openxmlformats.org/drawingml/2006/picture">
                 <pic:pic xmlns:pic="http://schemas.openxmlformats.org/drawingml/2006/picture">
                   <pic:nvPicPr>
-                    <pic:cNvPr id="12" name="Picture 12" descr="Graphical user interface, application&#10;&#10;Description automatically generated"/>
+                    <pic:cNvPr id="0" name="Picture 1"/>
                     <pic:cNvPicPr>
                       <a:picLocks noChangeAspect="1" noChangeArrowheads="1"/>
                     </pic:cNvPicPr>
@@ -1256,7 +1219,7 @@
                   <pic:spPr bwMode="auto">
                     <a:xfrm>
                       <a:off x="0" y="0"/>
-                      <a:ext cx="5756275" cy="2071370"/>
+                      <a:ext cx="5755005" cy="2847340"/>
                     </a:xfrm>
                     <a:prstGeom prst="rect">
                       <a:avLst/>
@@ -1275,6 +1238,13 @@
     </w:p>
     <w:p>
       <w:pPr>
+        <w:rPr>
+          <w:lang w:val="en-US"/>
+        </w:rPr>
+      </w:pPr>
+    </w:p>
+    <w:p>
+      <w:pPr>
         <w:pStyle w:val="ListParagraph"/>
         <w:numPr>
           <w:ilvl w:val="0"/>
@@ -1288,7 +1258,7 @@
         <w:rPr>
           <w:lang w:val="en-US"/>
         </w:rPr>
-        <w:t>Provide a screenshot of your Prometheus server showing UP state [URL05_SCREENSHOT]</w:t>
+        <w:t>Provide a screenshot showing the evidence of deployed and functioning front-end application in CloudFront (aka, your production front-end). [URL03_SCREENSHOT]</w:t>
       </w:r>
     </w:p>
     <w:p>
@@ -1303,10 +1273,10 @@
           <w:lang w:val="en-US"/>
         </w:rPr>
         <w:drawing>
-          <wp:inline distT="0" distB="0" distL="0" distR="0" wp14:anchorId="24AECDD5" wp14:editId="23D0BDCB">
-            <wp:extent cx="5743575" cy="2095500"/>
-            <wp:effectExtent l="0" t="0" r="9525" b="0"/>
-            <wp:docPr id="14" name="Picture 14"/>
+          <wp:inline distT="0" distB="0" distL="0" distR="0" wp14:anchorId="5FFB6B9F" wp14:editId="290A1CC7">
+            <wp:extent cx="5755005" cy="1700530"/>
+            <wp:effectExtent l="0" t="0" r="0" b="0"/>
+            <wp:docPr id="23" name="Picture 23"/>
             <wp:cNvGraphicFramePr>
               <a:graphicFrameLocks xmlns:a="http://schemas.openxmlformats.org/drawingml/2006/main" noChangeAspect="1"/>
             </wp:cNvGraphicFramePr>
@@ -1314,7 +1284,7 @@
               <a:graphicData uri="http://schemas.openxmlformats.org/drawingml/2006/picture">
                 <pic:pic xmlns:pic="http://schemas.openxmlformats.org/drawingml/2006/picture">
                   <pic:nvPicPr>
-                    <pic:cNvPr id="0" name="Picture 14"/>
+                    <pic:cNvPr id="0" name="Picture 9"/>
                     <pic:cNvPicPr>
                       <a:picLocks noChangeAspect="1" noChangeArrowheads="1"/>
                     </pic:cNvPicPr>
@@ -1335,7 +1305,304 @@
                   <pic:spPr bwMode="auto">
                     <a:xfrm>
                       <a:off x="0" y="0"/>
-                      <a:ext cx="5743575" cy="2095500"/>
+                      <a:ext cx="5755005" cy="1700530"/>
+                    </a:xfrm>
+                    <a:prstGeom prst="rect">
+                      <a:avLst/>
+                    </a:prstGeom>
+                    <a:noFill/>
+                    <a:ln>
+                      <a:noFill/>
+                    </a:ln>
+                  </pic:spPr>
+                </pic:pic>
+              </a:graphicData>
+            </a:graphic>
+          </wp:inline>
+        </w:drawing>
+      </w:r>
+    </w:p>
+    <w:p>
+      <w:pPr>
+        <w:pStyle w:val="ListParagraph"/>
+        <w:numPr>
+          <w:ilvl w:val="0"/>
+          <w:numId w:val="1"/>
+        </w:numPr>
+        <w:rPr>
+          <w:lang w:val="en-US"/>
+        </w:rPr>
+      </w:pPr>
+      <w:r>
+        <w:rPr>
+          <w:lang w:val="en-US"/>
+        </w:rPr>
+        <w:t>Provide a screenshot showing the evidence of a healthy backend application. The backend endpoint status should show a healthy response. [URL04_SCREENSHOT]</w:t>
+      </w:r>
+    </w:p>
+    <w:p>
+      <w:pPr>
+        <w:pStyle w:val="ListParagraph"/>
+        <w:ind w:hanging="720"/>
+        <w:rPr>
+          <w:lang w:val="en-US"/>
+        </w:rPr>
+      </w:pPr>
+      <w:r>
+        <w:rPr>
+          <w:noProof/>
+          <w:lang w:val="en-US"/>
+        </w:rPr>
+        <w:drawing>
+          <wp:inline distT="0" distB="0" distL="0" distR="0" wp14:anchorId="4F453AC7" wp14:editId="4E3C3FBD">
+            <wp:extent cx="5755005" cy="1267460"/>
+            <wp:effectExtent l="0" t="0" r="0" b="8890"/>
+            <wp:docPr id="20" name="Picture 20" descr="Graphical user interface, text, application, email&#10;&#10;Description automatically generated"/>
+            <wp:cNvGraphicFramePr>
+              <a:graphicFrameLocks xmlns:a="http://schemas.openxmlformats.org/drawingml/2006/main" noChangeAspect="1"/>
+            </wp:cNvGraphicFramePr>
+            <a:graphic xmlns:a="http://schemas.openxmlformats.org/drawingml/2006/main">
+              <a:graphicData uri="http://schemas.openxmlformats.org/drawingml/2006/picture">
+                <pic:pic xmlns:pic="http://schemas.openxmlformats.org/drawingml/2006/picture">
+                  <pic:nvPicPr>
+                    <pic:cNvPr id="20" name="Picture 20" descr="Graphical user interface, text, application, email&#10;&#10;Description automatically generated"/>
+                    <pic:cNvPicPr>
+                      <a:picLocks noChangeAspect="1" noChangeArrowheads="1"/>
+                    </pic:cNvPicPr>
+                  </pic:nvPicPr>
+                  <pic:blipFill>
+                    <a:blip r:embed="rId20" cstate="print">
+                      <a:extLst>
+                        <a:ext uri="{28A0092B-C50C-407E-A947-70E740481C1C}">
+                          <a14:useLocalDpi xmlns:a14="http://schemas.microsoft.com/office/drawing/2010/main" val="0"/>
+                        </a:ext>
+                      </a:extLst>
+                    </a:blip>
+                    <a:srcRect/>
+                    <a:stretch>
+                      <a:fillRect/>
+                    </a:stretch>
+                  </pic:blipFill>
+                  <pic:spPr bwMode="auto">
+                    <a:xfrm>
+                      <a:off x="0" y="0"/>
+                      <a:ext cx="5755005" cy="1267460"/>
+                    </a:xfrm>
+                    <a:prstGeom prst="rect">
+                      <a:avLst/>
+                    </a:prstGeom>
+                    <a:noFill/>
+                    <a:ln>
+                      <a:noFill/>
+                    </a:ln>
+                  </pic:spPr>
+                </pic:pic>
+              </a:graphicData>
+            </a:graphic>
+          </wp:inline>
+        </w:drawing>
+      </w:r>
+    </w:p>
+    <w:p>
+      <w:pPr>
+        <w:rPr>
+          <w:lang w:val="en-US"/>
+        </w:rPr>
+      </w:pPr>
+      <w:r>
+        <w:rPr>
+          <w:noProof/>
+          <w:lang w:val="en-US"/>
+        </w:rPr>
+        <w:lastRenderedPageBreak/>
+        <w:drawing>
+          <wp:inline distT="0" distB="0" distL="0" distR="0" wp14:anchorId="2E6B0E3E" wp14:editId="7B3BA66A">
+            <wp:extent cx="5758815" cy="2394585"/>
+            <wp:effectExtent l="0" t="0" r="0" b="5715"/>
+            <wp:docPr id="18" name="Picture 18"/>
+            <wp:cNvGraphicFramePr>
+              <a:graphicFrameLocks xmlns:a="http://schemas.openxmlformats.org/drawingml/2006/main" noChangeAspect="1"/>
+            </wp:cNvGraphicFramePr>
+            <a:graphic xmlns:a="http://schemas.openxmlformats.org/drawingml/2006/main">
+              <a:graphicData uri="http://schemas.openxmlformats.org/drawingml/2006/picture">
+                <pic:pic xmlns:pic="http://schemas.openxmlformats.org/drawingml/2006/picture">
+                  <pic:nvPicPr>
+                    <pic:cNvPr id="0" name="Picture 4"/>
+                    <pic:cNvPicPr>
+                      <a:picLocks noChangeAspect="1" noChangeArrowheads="1"/>
+                    </pic:cNvPicPr>
+                  </pic:nvPicPr>
+                  <pic:blipFill>
+                    <a:blip r:embed="rId21" cstate="print">
+                      <a:extLst>
+                        <a:ext uri="{28A0092B-C50C-407E-A947-70E740481C1C}">
+                          <a14:useLocalDpi xmlns:a14="http://schemas.microsoft.com/office/drawing/2010/main" val="0"/>
+                        </a:ext>
+                      </a:extLst>
+                    </a:blip>
+                    <a:srcRect/>
+                    <a:stretch>
+                      <a:fillRect/>
+                    </a:stretch>
+                  </pic:blipFill>
+                  <pic:spPr bwMode="auto">
+                    <a:xfrm>
+                      <a:off x="0" y="0"/>
+                      <a:ext cx="5758815" cy="2394585"/>
+                    </a:xfrm>
+                    <a:prstGeom prst="rect">
+                      <a:avLst/>
+                    </a:prstGeom>
+                    <a:noFill/>
+                    <a:ln>
+                      <a:noFill/>
+                    </a:ln>
+                  </pic:spPr>
+                </pic:pic>
+              </a:graphicData>
+            </a:graphic>
+          </wp:inline>
+        </w:drawing>
+      </w:r>
+    </w:p>
+    <w:p>
+      <w:pPr>
+        <w:rPr>
+          <w:lang w:val="en-US"/>
+        </w:rPr>
+      </w:pPr>
+    </w:p>
+    <w:p>
+      <w:pPr>
+        <w:rPr>
+          <w:lang w:val="en-US"/>
+        </w:rPr>
+      </w:pPr>
+      <w:r>
+        <w:rPr>
+          <w:noProof/>
+          <w:lang w:val="en-US"/>
+        </w:rPr>
+        <w:drawing>
+          <wp:inline distT="0" distB="0" distL="0" distR="0" wp14:anchorId="58545B69" wp14:editId="616D4319">
+            <wp:extent cx="4900863" cy="2443668"/>
+            <wp:effectExtent l="0" t="0" r="0" b="0"/>
+            <wp:docPr id="22" name="Picture 22"/>
+            <wp:cNvGraphicFramePr>
+              <a:graphicFrameLocks xmlns:a="http://schemas.openxmlformats.org/drawingml/2006/main" noChangeAspect="1"/>
+            </wp:cNvGraphicFramePr>
+            <a:graphic xmlns:a="http://schemas.openxmlformats.org/drawingml/2006/main">
+              <a:graphicData uri="http://schemas.openxmlformats.org/drawingml/2006/picture">
+                <pic:pic xmlns:pic="http://schemas.openxmlformats.org/drawingml/2006/picture">
+                  <pic:nvPicPr>
+                    <pic:cNvPr id="0" name="Picture 8"/>
+                    <pic:cNvPicPr>
+                      <a:picLocks noChangeAspect="1" noChangeArrowheads="1"/>
+                    </pic:cNvPicPr>
+                  </pic:nvPicPr>
+                  <pic:blipFill>
+                    <a:blip r:embed="rId22" cstate="print">
+                      <a:extLst>
+                        <a:ext uri="{28A0092B-C50C-407E-A947-70E740481C1C}">
+                          <a14:useLocalDpi xmlns:a14="http://schemas.microsoft.com/office/drawing/2010/main" val="0"/>
+                        </a:ext>
+                      </a:extLst>
+                    </a:blip>
+                    <a:srcRect/>
+                    <a:stretch>
+                      <a:fillRect/>
+                    </a:stretch>
+                  </pic:blipFill>
+                  <pic:spPr bwMode="auto">
+                    <a:xfrm>
+                      <a:off x="0" y="0"/>
+                      <a:ext cx="4910575" cy="2448511"/>
+                    </a:xfrm>
+                    <a:prstGeom prst="rect">
+                      <a:avLst/>
+                    </a:prstGeom>
+                    <a:noFill/>
+                    <a:ln>
+                      <a:noFill/>
+                    </a:ln>
+                  </pic:spPr>
+                </pic:pic>
+              </a:graphicData>
+            </a:graphic>
+          </wp:inline>
+        </w:drawing>
+      </w:r>
+    </w:p>
+    <w:p>
+      <w:pPr>
+        <w:rPr>
+          <w:lang w:val="en-US"/>
+        </w:rPr>
+      </w:pPr>
+    </w:p>
+    <w:p>
+      <w:pPr>
+        <w:pStyle w:val="ListParagraph"/>
+        <w:numPr>
+          <w:ilvl w:val="0"/>
+          <w:numId w:val="1"/>
+        </w:numPr>
+        <w:rPr>
+          <w:lang w:val="en-US"/>
+        </w:rPr>
+      </w:pPr>
+      <w:r>
+        <w:rPr>
+          <w:lang w:val="en-US"/>
+        </w:rPr>
+        <w:t>Provide a screenshot of your Prometheus server showing UP state [URL05_SCREENSHOT]</w:t>
+      </w:r>
+    </w:p>
+    <w:p>
+      <w:pPr>
+        <w:rPr>
+          <w:lang w:val="en-US"/>
+        </w:rPr>
+      </w:pPr>
+      <w:r>
+        <w:rPr>
+          <w:noProof/>
+          <w:lang w:val="en-US"/>
+        </w:rPr>
+        <w:drawing>
+          <wp:inline distT="0" distB="0" distL="0" distR="0" wp14:anchorId="5B00E203" wp14:editId="5CDCAA55">
+            <wp:extent cx="5755005" cy="2422525"/>
+            <wp:effectExtent l="0" t="0" r="0" b="0"/>
+            <wp:docPr id="9" name="Picture 9"/>
+            <wp:cNvGraphicFramePr>
+              <a:graphicFrameLocks xmlns:a="http://schemas.openxmlformats.org/drawingml/2006/main" noChangeAspect="1"/>
+            </wp:cNvGraphicFramePr>
+            <a:graphic xmlns:a="http://schemas.openxmlformats.org/drawingml/2006/main">
+              <a:graphicData uri="http://schemas.openxmlformats.org/drawingml/2006/picture">
+                <pic:pic xmlns:pic="http://schemas.openxmlformats.org/drawingml/2006/picture">
+                  <pic:nvPicPr>
+                    <pic:cNvPr id="0" name="Picture 2"/>
+                    <pic:cNvPicPr>
+                      <a:picLocks noChangeAspect="1" noChangeArrowheads="1"/>
+                    </pic:cNvPicPr>
+                  </pic:nvPicPr>
+                  <pic:blipFill>
+                    <a:blip r:embed="rId23" cstate="print">
+                      <a:extLst>
+                        <a:ext uri="{28A0092B-C50C-407E-A947-70E740481C1C}">
+                          <a14:useLocalDpi xmlns:a14="http://schemas.microsoft.com/office/drawing/2010/main" val="0"/>
+                        </a:ext>
+                      </a:extLst>
+                    </a:blip>
+                    <a:srcRect/>
+                    <a:stretch>
+                      <a:fillRect/>
+                    </a:stretch>
+                  </pic:blipFill>
+                  <pic:spPr bwMode="auto">
+                    <a:xfrm>
+                      <a:off x="0" y="0"/>
+                      <a:ext cx="5755005" cy="2422525"/>
                     </a:xfrm>
                     <a:prstGeom prst="rect">
                       <a:avLst/>

</xml_diff>